<commit_message>
add v4.3 with some tracked changes
</commit_message>
<xml_diff>
--- a/working_drafts/new_phyt_submission/NPH-MS-2024-46044_reviewer_comments.docx
+++ b/working_drafts/new_phyt_submission/NPH-MS-2024-46044_reviewer_comments.docx
@@ -60,7 +60,21 @@
         <w:rPr>
           <w:color w:val="000000"/>
         </w:rPr>
-        <w:t xml:space="preserve"> setup in the paper, you are testing a fundamentally different question from the one reflected in Luo's hypothesis about a change in nitrogen availability with time (where time is some extended period - in the FACE experiments - years). You can of course make a space-for-time argument, but I think you need to walk the reader through this idea more than you have and also note that these are rarely the same thing. Regardless of whether you agree or disagree with me here, a little more detail to support the experimental motivations is warranted (see comments below).</w:t>
+        <w:t xml:space="preserve"> setup in the paper, you are testing a fundamentally different question from the one reflected in Luo's hypothesis about a change in nitrogen availability with time (where time is some extended period - in the FACE experiments - years). </w:t>
+      </w:r>
+      <w:r>
+        <w:rPr>
+          <w:b/>
+          <w:bCs/>
+          <w:color w:val="000000"/>
+        </w:rPr>
+        <w:t>You can of course make a space-for-time argument, but I think you need to walk the reader through this idea more than you have and also note that these are rarely the same thing</w:t>
+      </w:r>
+      <w:r>
+        <w:rPr>
+          <w:color w:val="000000"/>
+        </w:rPr>
+        <w:t>. Regardless of whether you agree or disagree with me here, a little more detail to support the experimental motivations is warranted (see comments below).</w:t>
       </w:r>
     </w:p>
     <w:p>
@@ -108,11 +122,21 @@
         <w:rPr>
           <w:color w:val="000000"/>
         </w:rPr>
-        <w:t xml:space="preserve"> and I think as a reader it can be hard to make a link to the starting questions as you read through it. One way to do this might be to streamline some of the presented material, for example, I was unclear why you report changes in Rd25, </w:t>
+        <w:t xml:space="preserve"> and I think as a reader it can be hard to make a link to the starting questions as you read through it. </w:t>
+      </w:r>
+      <w:r>
+        <w:rPr>
+          <w:b/>
+          <w:bCs/>
+          <w:color w:val="000000"/>
+        </w:rPr>
+        <w:t xml:space="preserve">One way to do this might be to streamline some of the presented material, for example, I was unclear why you report changes in Rd25, </w:t>
       </w:r>
       <w:proofErr w:type="spellStart"/>
       <w:r>
         <w:rPr>
+          <w:b/>
+          <w:bCs/>
           <w:color w:val="000000"/>
         </w:rPr>
         <w:t>Chl</w:t>
@@ -120,9 +144,39 @@
       <w:proofErr w:type="spellEnd"/>
       <w:r>
         <w:rPr>
-          <w:color w:val="000000"/>
-        </w:rPr>
-        <w:t xml:space="preserve"> or things on both an area and mass basis (could one go in the supplement?). Similarly, all the results have an identical format - this is not a problem (to be very clear), but I wonder if there is another way to report some of the results that much better capture the reader's interest - or help them better follow changes between figures. Can I also suggest you add a few lines to the methods to explain the role of inoculation, why such granularity on the nitrogen treatments, and why you opted for one very high CO2 manipulation. In the Discussion, I recommend a separate limitations subheading - currently the discussion about roots growth potentially being limited by pot size is buried in with modelling implications. I agreed with R2 that some of the literature review was a little selective, given the pitching around "cost of acquisition", citing at least one of the FUN papers is warranted. Perhaps a more explicit link could be made when discussing the modelling implications and considering whether the FUN model was able to capture your experimental findings.</w:t>
+          <w:b/>
+          <w:bCs/>
+          <w:color w:val="000000"/>
+        </w:rPr>
+        <w:t xml:space="preserve"> or things on both an area and mass basis (could one go in the supplement?)</w:t>
+      </w:r>
+      <w:r>
+        <w:rPr>
+          <w:color w:val="000000"/>
+        </w:rPr>
+        <w:t xml:space="preserve">. Similarly, all the results have an identical format - this is not a problem (to be very clear), but I wonder if there is another way to report some of the results that much better capture the reader's interest - or help them better follow changes between figures. </w:t>
+      </w:r>
+      <w:r>
+        <w:rPr>
+          <w:b/>
+          <w:bCs/>
+          <w:color w:val="000000"/>
+        </w:rPr>
+        <w:t>Can I also suggest you add a few lines to the methods to explain the role of inoculation, why such granularity on the nitrogen treatments, and why you opted for one very high CO2 manipulation</w:t>
+      </w:r>
+      <w:r>
+        <w:rPr>
+          <w:color w:val="000000"/>
+        </w:rPr>
+        <w:t xml:space="preserve">. In the Discussion, I recommend a separate limitations subheading - currently the discussion about roots growth potentially being limited by pot size is buried in with modelling implications. I agreed with R2 that some of the literature review was a little selective, given the pitching around "cost of acquisition", citing at least one of the FUN papers is warranted. </w:t>
+      </w:r>
+      <w:r>
+        <w:rPr>
+          <w:b/>
+          <w:bCs/>
+          <w:color w:val="000000"/>
+        </w:rPr>
+        <w:t>Perhaps a more explicit link could be made when discussing the modelling implications and considering whether the FUN model was able to capture your experimental findings.</w:t>
       </w:r>
     </w:p>
     <w:p>
@@ -664,25 +718,7 @@
         <w:rPr>
           <w:color w:val="FF0000"/>
         </w:rPr>
-        <w:t>“</w:t>
-      </w:r>
-      <w:r>
-        <w:rPr>
-          <w:color w:val="FF0000"/>
-        </w:rPr>
-        <w:t>Nitrogen demand, availability, and acquisition strategy control G. max</w:t>
-      </w:r>
-      <w:r>
-        <w:rPr>
-          <w:color w:val="FF0000"/>
-        </w:rPr>
-        <w:t xml:space="preserve"> </w:t>
-      </w:r>
-      <w:r>
-        <w:rPr>
-          <w:color w:val="FF0000"/>
-        </w:rPr>
-        <w:t>responses to elevated CO</w:t>
+        <w:t>“Nitrogen demand, availability, and acquisition strategy control G. max responses to elevated CO</w:t>
       </w:r>
       <w:r>
         <w:rPr>

</xml_diff>